<commit_message>
Comienzo pantalla modificar usuario
</commit_message>
<xml_diff>
--- a/output.docx
+++ b/output.docx
@@ -98,7 +98,7 @@
           <w:szCs w:val="24"/>
           <w:lang w:val="es-ES"/>
         </w:rPr>
-        <w:t xml:space="preserve">Quito, 2024-03-22 15:21:54</w:t>
+        <w:t xml:space="preserve">Quito, 2024-03-22 18:30:44</w:t>
       </w:r>
     </w:p>
     <w:p>
@@ -197,7 +197,7 @@
           <w:szCs w:val="24"/>
           <w:lang w:val="es-ES"/>
         </w:rPr>
-        <w:t xml:space="preserve">77</w:t>
+        <w:t xml:space="preserve">83</w:t>
       </w:r>
       <w:r>
         <w:rPr>
@@ -340,7 +340,7 @@
           <w:szCs w:val="24"/>
           <w:lang w:val="es-ES"/>
         </w:rPr>
-        <w:t xml:space="preserve">25</w:t>
+        <w:t xml:space="preserve">27</w:t>
       </w:r>
       <w:r>
         <w:rPr>
@@ -398,7 +398,7 @@
           <w:szCs w:val="24"/>
           <w:lang w:val="es-ES"/>
         </w:rPr>
-        <w:t xml:space="preserve">14</w:t>
+        <w:t xml:space="preserve">15</w:t>
       </w:r>
       <w:r>
         <w:rPr>
@@ -456,7 +456,7 @@
           <w:szCs w:val="24"/>
           <w:lang w:val="es-ES"/>
         </w:rPr>
-        <w:t xml:space="preserve">34</w:t>
+        <w:t xml:space="preserve">35</w:t>
       </w:r>
       <w:r>
         <w:rPr>
@@ -514,7 +514,7 @@
           <w:szCs w:val="24"/>
           <w:lang w:val="es-ES"/>
         </w:rPr>
-        <w:t xml:space="preserve">4</w:t>
+        <w:t xml:space="preserve">6</w:t>
       </w:r>
       <w:r>
         <w:rPr>
@@ -620,7 +620,7 @@
           <w:szCs w:val="24"/>
           <w:lang w:val="es-ES"/>
         </w:rPr>
-        <w:t xml:space="preserve">: 22</w:t>
+        <w:t xml:space="preserve">: 24</w:t>
       </w:r>
       <w:r>
         <w:rPr>
@@ -678,7 +678,7 @@
           <w:szCs w:val="24"/>
           <w:lang w:val="es-ES"/>
         </w:rPr>
-        <w:t xml:space="preserve">30</w:t>
+        <w:t xml:space="preserve">32</w:t>
       </w:r>
       <w:r>
         <w:rPr>
@@ -736,7 +736,7 @@
           <w:szCs w:val="24"/>
           <w:lang w:val="es-ES"/>
         </w:rPr>
-        <w:t xml:space="preserve">25</w:t>
+        <w:t xml:space="preserve">27</w:t>
       </w:r>
       <w:r>
         <w:rPr>

</xml_diff>

<commit_message>
Reportes personalizados por fechas y cambio de icono de user en las sesiones
</commit_message>
<xml_diff>
--- a/output.docx
+++ b/output.docx
@@ -28,8 +28,22 @@
           <w:szCs w:val="36"/>
           <w:lang w:val="es-ES"/>
         </w:rPr>
-        <w:t>Informe General de Turnos</w:t>
-      </w:r>
+        <w:t xml:space="preserve">Informe </w:t>
+      </w:r>
+      <w:proofErr w:type="spellStart"/>
+      <w:r>
+        <w:rPr>
+          <w:rFonts w:ascii="Lucida Sans" w:eastAsia="Malgun Gothic" w:hAnsi="Lucida Sans" w:cs="Arial"/>
+          <w:b/>
+          <w:bCs/>
+          <w:color w:val="1F1F1F"/>
+          <w:sz w:val="32"/>
+          <w:szCs w:val="36"/>
+          <w:lang w:val="es-ES"/>
+        </w:rPr>
+        <w:t>turnero</w:t>
+      </w:r>
+      <w:proofErr w:type="spellEnd"/>
     </w:p>
     <w:p>
       <w:pPr>
@@ -98,7 +112,7 @@
           <w:szCs w:val="24"/>
           <w:lang w:val="es-ES"/>
         </w:rPr>
-        <w:t xml:space="preserve">Quito, 2024-03-22 18:30:44</w:t>
+        <w:t xml:space="preserve">Quito, 2024-03-26 15:48:18</w:t>
       </w:r>
     </w:p>
     <w:p>
@@ -125,8 +139,6 @@
         </w:rPr>
         <w:t>Delegación Provincial de Pichincha</w:t>
       </w:r>
-      <w:bookmarkStart w:id="0" w:name="_GoBack"/>
-      <w:bookmarkEnd w:id="0"/>
     </w:p>
     <w:p>
       <w:pPr>
@@ -187,7 +199,27 @@
           <w:szCs w:val="24"/>
           <w:lang w:val="es-ES"/>
         </w:rPr>
-        <w:t xml:space="preserve">Durante el período analizado, se han generado un total de </w:t>
+        <w:t xml:space="preserve">Durante el período</w:t>
+      </w:r>
+      <w:r>
+        <w:rPr>
+          <w:rFonts w:ascii="Lucida Sans" w:eastAsia="Malgun Gothic" w:hAnsi="Lucida Sans" w:cs="Arial"/>
+          <w:bCs/>
+          <w:color w:val="1F1F1F"/>
+          <w:szCs w:val="24"/>
+          <w:lang w:val="es-ES"/>
+        </w:rPr>
+        <w:t xml:space="preserve"> 2024-03-01 hasta 2024-03-31</w:t>
+      </w:r>
+      <w:r>
+        <w:rPr>
+          <w:rFonts w:ascii="Lucida Sans" w:eastAsia="Malgun Gothic" w:hAnsi="Lucida Sans" w:cs="Arial"/>
+          <w:bCs/>
+          <w:color w:val="1F1F1F"/>
+          <w:szCs w:val="24"/>
+          <w:lang w:val="es-ES"/>
+        </w:rPr>
+        <w:t xml:space="preserve">, se han generado un total de </w:t>
       </w:r>
       <w:r>
         <w:rPr>
@@ -197,7 +229,7 @@
           <w:szCs w:val="24"/>
           <w:lang w:val="es-ES"/>
         </w:rPr>
-        <w:t xml:space="preserve">83</w:t>
+        <w:t xml:space="preserve">19</w:t>
       </w:r>
       <w:r>
         <w:rPr>
@@ -340,7 +372,7 @@
           <w:szCs w:val="24"/>
           <w:lang w:val="es-ES"/>
         </w:rPr>
-        <w:t xml:space="preserve">27</w:t>
+        <w:t xml:space="preserve">11</w:t>
       </w:r>
       <w:r>
         <w:rPr>
@@ -398,7 +430,7 @@
           <w:szCs w:val="24"/>
           <w:lang w:val="es-ES"/>
         </w:rPr>
-        <w:t xml:space="preserve">15</w:t>
+        <w:t xml:space="preserve">3</w:t>
       </w:r>
       <w:r>
         <w:rPr>
@@ -456,7 +488,7 @@
           <w:szCs w:val="24"/>
           <w:lang w:val="es-ES"/>
         </w:rPr>
-        <w:t xml:space="preserve">35</w:t>
+        <w:t xml:space="preserve">2</w:t>
       </w:r>
       <w:r>
         <w:rPr>
@@ -514,7 +546,7 @@
           <w:szCs w:val="24"/>
           <w:lang w:val="es-ES"/>
         </w:rPr>
-        <w:t xml:space="preserve">6</w:t>
+        <w:t xml:space="preserve">3</w:t>
       </w:r>
       <w:r>
         <w:rPr>
@@ -570,18 +602,7 @@
           <w:szCs w:val="24"/>
           <w:lang w:val="es-ES"/>
         </w:rPr>
-        <w:t xml:space="preserve">Distribución de Turnos por </w:t>
-      </w:r>
-      <w:r>
-        <w:rPr>
-          <w:rFonts w:ascii="Lucida Sans" w:eastAsia="Malgun Gothic" w:hAnsi="Lucida Sans" w:cs="Arial"/>
-          <w:b/>
-          <w:bCs/>
-          <w:color w:val="1F1F1F"/>
-          <w:szCs w:val="24"/>
-          <w:lang w:val="es-ES"/>
-        </w:rPr>
-        <w:t>Ventanilla de atención</w:t>
+        <w:t>Distribución de Turnos por Ventanilla de atención</w:t>
       </w:r>
     </w:p>
     <w:p>
@@ -610,27 +631,7 @@
           <w:szCs w:val="24"/>
           <w:lang w:val="es-ES"/>
         </w:rPr>
-        <w:t>Ventanilla 1</w:t>
-      </w:r>
-      <w:r>
-        <w:rPr>
-          <w:rFonts w:ascii="Lucida Sans" w:eastAsia="Malgun Gothic" w:hAnsi="Lucida Sans" w:cs="Arial"/>
-          <w:bCs/>
-          <w:color w:val="1F1F1F"/>
-          <w:szCs w:val="24"/>
-          <w:lang w:val="es-ES"/>
-        </w:rPr>
-        <w:t xml:space="preserve">: 24</w:t>
-      </w:r>
-      <w:r>
-        <w:rPr>
-          <w:rFonts w:ascii="Lucida Sans" w:eastAsia="Malgun Gothic" w:hAnsi="Lucida Sans" w:cs="Arial"/>
-          <w:bCs/>
-          <w:color w:val="1F1F1F"/>
-          <w:szCs w:val="24"/>
-          <w:lang w:val="es-ES"/>
-        </w:rPr>
-        <w:t xml:space="preserve"> turnos</w:t>
+        <w:t xml:space="preserve">Ventanilla 1: 0 turnos</w:t>
       </w:r>
     </w:p>
     <w:p>
@@ -659,26 +660,16 @@
           <w:szCs w:val="24"/>
           <w:lang w:val="es-ES"/>
         </w:rPr>
-        <w:t>Ventanilla 2</w:t>
-      </w:r>
-      <w:r>
-        <w:rPr>
-          <w:rFonts w:ascii="Lucida Sans" w:eastAsia="Malgun Gothic" w:hAnsi="Lucida Sans" w:cs="Arial"/>
-          <w:bCs/>
-          <w:color w:val="1F1F1F"/>
-          <w:szCs w:val="24"/>
-          <w:lang w:val="es-ES"/>
-        </w:rPr>
-        <w:t xml:space="preserve">: </w:t>
-      </w:r>
-      <w:r>
-        <w:rPr>
-          <w:rFonts w:ascii="Lucida Sans" w:eastAsia="Malgun Gothic" w:hAnsi="Lucida Sans" w:cs="Arial"/>
-          <w:color w:val="1F1F1F"/>
-          <w:szCs w:val="24"/>
-          <w:lang w:val="es-ES"/>
-        </w:rPr>
-        <w:t xml:space="preserve">32</w:t>
+        <w:t xml:space="preserve">Ventanilla 2: </w:t>
+      </w:r>
+      <w:r>
+        <w:rPr>
+          <w:rFonts w:ascii="Lucida Sans" w:eastAsia="Malgun Gothic" w:hAnsi="Lucida Sans" w:cs="Arial"/>
+          <w:color w:val="1F1F1F"/>
+          <w:szCs w:val="24"/>
+          <w:lang w:val="es-ES"/>
+        </w:rPr>
+        <w:t xml:space="preserve">0</w:t>
       </w:r>
       <w:r>
         <w:rPr>
@@ -717,26 +708,16 @@
           <w:szCs w:val="24"/>
           <w:lang w:val="es-ES"/>
         </w:rPr>
-        <w:t>Ventanilla 3</w:t>
-      </w:r>
-      <w:r>
-        <w:rPr>
-          <w:rFonts w:ascii="Lucida Sans" w:eastAsia="Malgun Gothic" w:hAnsi="Lucida Sans" w:cs="Arial"/>
-          <w:bCs/>
-          <w:color w:val="1F1F1F"/>
-          <w:szCs w:val="24"/>
-          <w:lang w:val="es-ES"/>
-        </w:rPr>
-        <w:t xml:space="preserve">: </w:t>
-      </w:r>
-      <w:r>
-        <w:rPr>
-          <w:rFonts w:ascii="Lucida Sans" w:eastAsia="Malgun Gothic" w:hAnsi="Lucida Sans" w:cs="Arial"/>
-          <w:color w:val="1F1F1F"/>
-          <w:szCs w:val="24"/>
-          <w:lang w:val="es-ES"/>
-        </w:rPr>
-        <w:t xml:space="preserve">27</w:t>
+        <w:t xml:space="preserve">Ventanilla 3: </w:t>
+      </w:r>
+      <w:r>
+        <w:rPr>
+          <w:rFonts w:ascii="Lucida Sans" w:eastAsia="Malgun Gothic" w:hAnsi="Lucida Sans" w:cs="Arial"/>
+          <w:color w:val="1F1F1F"/>
+          <w:szCs w:val="24"/>
+          <w:lang w:val="es-ES"/>
+        </w:rPr>
+        <w:t xml:space="preserve">19</w:t>
       </w:r>
       <w:r>
         <w:rPr>

</xml_diff>

<commit_message>
Reportes por usuario completo
</commit_message>
<xml_diff>
--- a/output.docx
+++ b/output.docx
@@ -30,7 +30,6 @@
         </w:rPr>
         <w:t xml:space="preserve">Informe </w:t>
       </w:r>
-      <w:proofErr w:type="spellStart"/>
       <w:r>
         <w:rPr>
           <w:rFonts w:ascii="Lucida Sans" w:eastAsia="Malgun Gothic" w:hAnsi="Lucida Sans" w:cs="Arial"/>
@@ -41,9 +40,8 @@
           <w:szCs w:val="36"/>
           <w:lang w:val="es-ES"/>
         </w:rPr>
-        <w:t>turnero</w:t>
-      </w:r>
-      <w:proofErr w:type="spellEnd"/>
+        <w:t xml:space="preserve">Ventanilla3</w:t>
+      </w:r>
     </w:p>
     <w:p>
       <w:pPr>
@@ -112,7 +110,7 @@
           <w:szCs w:val="24"/>
           <w:lang w:val="es-ES"/>
         </w:rPr>
-        <w:t xml:space="preserve">Quito, 2024-03-26 15:48:18</w:t>
+        <w:t xml:space="preserve">Quito, 2024-04-01 15:19:31</w:t>
       </w:r>
     </w:p>
     <w:p>
@@ -199,27 +197,7 @@
           <w:szCs w:val="24"/>
           <w:lang w:val="es-ES"/>
         </w:rPr>
-        <w:t xml:space="preserve">Durante el período</w:t>
-      </w:r>
-      <w:r>
-        <w:rPr>
-          <w:rFonts w:ascii="Lucida Sans" w:eastAsia="Malgun Gothic" w:hAnsi="Lucida Sans" w:cs="Arial"/>
-          <w:bCs/>
-          <w:color w:val="1F1F1F"/>
-          <w:szCs w:val="24"/>
-          <w:lang w:val="es-ES"/>
-        </w:rPr>
-        <w:t xml:space="preserve"> 2024-03-01 hasta 2024-03-31</w:t>
-      </w:r>
-      <w:r>
-        <w:rPr>
-          <w:rFonts w:ascii="Lucida Sans" w:eastAsia="Malgun Gothic" w:hAnsi="Lucida Sans" w:cs="Arial"/>
-          <w:bCs/>
-          <w:color w:val="1F1F1F"/>
-          <w:szCs w:val="24"/>
-          <w:lang w:val="es-ES"/>
-        </w:rPr>
-        <w:t xml:space="preserve">, se han generado un total de </w:t>
+        <w:t xml:space="preserve">Durante el período analizado, se han generado un total de </w:t>
       </w:r>
       <w:r>
         <w:rPr>
@@ -229,17 +207,38 @@
           <w:szCs w:val="24"/>
           <w:lang w:val="es-ES"/>
         </w:rPr>
-        <w:t xml:space="preserve">19</w:t>
-      </w:r>
-      <w:r>
-        <w:rPr>
-          <w:rFonts w:ascii="Lucida Sans" w:eastAsia="Malgun Gothic" w:hAnsi="Lucida Sans" w:cs="Arial"/>
-          <w:bCs/>
-          <w:color w:val="1F1F1F"/>
-          <w:szCs w:val="24"/>
-          <w:lang w:val="es-ES"/>
-        </w:rPr>
-        <w:t xml:space="preserve"> turnos a través del Sistema de Generación de Turnos </w:t>
+        <w:t xml:space="preserve">27</w:t>
+      </w:r>
+      <w:r>
+        <w:rPr>
+          <w:rFonts w:ascii="Lucida Sans" w:eastAsia="Malgun Gothic" w:hAnsi="Lucida Sans" w:cs="Arial"/>
+          <w:bCs/>
+          <w:color w:val="1F1F1F"/>
+          <w:szCs w:val="24"/>
+          <w:lang w:val="es-ES"/>
+        </w:rPr>
+        <w:t xml:space="preserve"> </w:t>
+      </w:r>
+      <w:r>
+        <w:rPr>
+          <w:rFonts w:ascii="Lucida Sans" w:eastAsia="Malgun Gothic" w:hAnsi="Lucida Sans" w:cs="Arial"/>
+          <w:b/>
+          <w:bCs/>
+          <w:color w:val="1F1F1F"/>
+          <w:szCs w:val="24"/>
+          <w:lang w:val="es-ES"/>
+        </w:rPr>
+        <w:t>turnos</w:t>
+      </w:r>
+      <w:r>
+        <w:rPr>
+          <w:rFonts w:ascii="Lucida Sans" w:eastAsia="Malgun Gothic" w:hAnsi="Lucida Sans" w:cs="Arial"/>
+          <w:bCs/>
+          <w:color w:val="1F1F1F"/>
+          <w:szCs w:val="24"/>
+          <w:lang w:val="es-ES"/>
+        </w:rPr>
+        <w:t xml:space="preserve"> a través del Sistema de Generación de Turnos </w:t>
       </w:r>
       <w:r>
         <w:rPr>
@@ -259,7 +258,19 @@
           <w:szCs w:val="24"/>
           <w:lang w:val="es-ES"/>
         </w:rPr>
-        <w:t xml:space="preserve">. Este informe proporciona un análisis detallado de los resultados obtenidos, incluyendo la distribución de turnos por tipo de servicio, </w:t>
+        <w:t>. Este informe proporciona un análisis detallado de los resultados obtenidos, incluyendo la distribución de turnos por tipo de servici</w:t>
+      </w:r>
+      <w:bookmarkStart w:id="0" w:name="_GoBack"/>
+      <w:bookmarkEnd w:id="0"/>
+      <w:r>
+        <w:rPr>
+          <w:rFonts w:ascii="Lucida Sans" w:eastAsia="Malgun Gothic" w:hAnsi="Lucida Sans" w:cs="Arial"/>
+          <w:bCs/>
+          <w:color w:val="1F1F1F"/>
+          <w:szCs w:val="24"/>
+          <w:lang w:val="es-ES"/>
+        </w:rPr>
+        <w:t xml:space="preserve">o, </w:t>
       </w:r>
       <w:r>
         <w:rPr>
@@ -372,7 +383,7 @@
           <w:szCs w:val="24"/>
           <w:lang w:val="es-ES"/>
         </w:rPr>
-        <w:t xml:space="preserve">11</w:t>
+        <w:t xml:space="preserve">17</w:t>
       </w:r>
       <w:r>
         <w:rPr>
@@ -430,7 +441,7 @@
           <w:szCs w:val="24"/>
           <w:lang w:val="es-ES"/>
         </w:rPr>
-        <w:t xml:space="preserve">3</w:t>
+        <w:t xml:space="preserve">4</w:t>
       </w:r>
       <w:r>
         <w:rPr>
@@ -546,7 +557,7 @@
           <w:szCs w:val="24"/>
           <w:lang w:val="es-ES"/>
         </w:rPr>
-        <w:t xml:space="preserve">3</w:t>
+        <w:t xml:space="preserve">4</w:t>
       </w:r>
       <w:r>
         <w:rPr>
@@ -558,190 +569,6 @@
         </w:rPr>
         <w:t xml:space="preserve"> turnos </w:t>
       </w:r>
-    </w:p>
-    <w:p>
-      <w:pPr>
-        <w:pStyle w:val="Prrafodelista"/>
-        <w:shd w:val="clear" w:color="auto" w:fill="FFFFFF"/>
-        <w:spacing w:before="100" w:beforeAutospacing="1" w:after="100" w:afterAutospacing="1" w:line="360" w:lineRule="auto"/>
-        <w:ind w:left="1440"/>
-        <w:rPr>
-          <w:rFonts w:ascii="Lucida Sans" w:eastAsia="Malgun Gothic" w:hAnsi="Lucida Sans" w:cs="Arial"/>
-          <w:b/>
-          <w:bCs/>
-          <w:color w:val="1F1F1F"/>
-          <w:szCs w:val="24"/>
-          <w:lang w:val="es-ES"/>
-        </w:rPr>
-      </w:pPr>
-    </w:p>
-    <w:p>
-      <w:pPr>
-        <w:pStyle w:val="Prrafodelista"/>
-        <w:numPr>
-          <w:ilvl w:val="0"/>
-          <w:numId w:val="6"/>
-        </w:numPr>
-        <w:shd w:val="clear" w:color="auto" w:fill="FFFFFF"/>
-        <w:spacing w:before="100" w:beforeAutospacing="1" w:after="100" w:afterAutospacing="1" w:line="360" w:lineRule="auto"/>
-        <w:rPr>
-          <w:rFonts w:ascii="Lucida Sans" w:eastAsia="Malgun Gothic" w:hAnsi="Lucida Sans" w:cs="Arial"/>
-          <w:b/>
-          <w:bCs/>
-          <w:color w:val="1F1F1F"/>
-          <w:szCs w:val="24"/>
-          <w:lang w:val="es-ES"/>
-        </w:rPr>
-      </w:pPr>
-      <w:r>
-        <w:rPr>
-          <w:rFonts w:ascii="Lucida Sans" w:eastAsia="Malgun Gothic" w:hAnsi="Lucida Sans" w:cs="Arial"/>
-          <w:b/>
-          <w:bCs/>
-          <w:color w:val="1F1F1F"/>
-          <w:szCs w:val="24"/>
-          <w:lang w:val="es-ES"/>
-        </w:rPr>
-        <w:t>Distribución de Turnos por Ventanilla de atención</w:t>
-      </w:r>
-    </w:p>
-    <w:p>
-      <w:pPr>
-        <w:pStyle w:val="Prrafodelista"/>
-        <w:numPr>
-          <w:ilvl w:val="1"/>
-          <w:numId w:val="6"/>
-        </w:numPr>
-        <w:shd w:val="clear" w:color="auto" w:fill="FFFFFF"/>
-        <w:spacing w:before="100" w:beforeAutospacing="1" w:after="100" w:afterAutospacing="1" w:line="360" w:lineRule="auto"/>
-        <w:rPr>
-          <w:rFonts w:ascii="Lucida Sans" w:eastAsia="Malgun Gothic" w:hAnsi="Lucida Sans" w:cs="Arial"/>
-          <w:b/>
-          <w:bCs/>
-          <w:color w:val="1F1F1F"/>
-          <w:szCs w:val="24"/>
-          <w:lang w:val="es-ES"/>
-        </w:rPr>
-      </w:pPr>
-      <w:r>
-        <w:rPr>
-          <w:rFonts w:ascii="Lucida Sans" w:eastAsia="Malgun Gothic" w:hAnsi="Lucida Sans" w:cs="Arial"/>
-          <w:bCs/>
-          <w:color w:val="1F1F1F"/>
-          <w:szCs w:val="24"/>
-          <w:lang w:val="es-ES"/>
-        </w:rPr>
-        <w:t xml:space="preserve">Ventanilla 1: 0 turnos</w:t>
-      </w:r>
-    </w:p>
-    <w:p>
-      <w:pPr>
-        <w:pStyle w:val="Prrafodelista"/>
-        <w:numPr>
-          <w:ilvl w:val="1"/>
-          <w:numId w:val="6"/>
-        </w:numPr>
-        <w:shd w:val="clear" w:color="auto" w:fill="FFFFFF"/>
-        <w:spacing w:before="100" w:beforeAutospacing="1" w:after="100" w:afterAutospacing="1" w:line="360" w:lineRule="auto"/>
-        <w:rPr>
-          <w:rFonts w:ascii="Lucida Sans" w:eastAsia="Malgun Gothic" w:hAnsi="Lucida Sans" w:cs="Arial"/>
-          <w:b/>
-          <w:bCs/>
-          <w:color w:val="1F1F1F"/>
-          <w:szCs w:val="24"/>
-          <w:lang w:val="es-ES"/>
-        </w:rPr>
-      </w:pPr>
-      <w:r>
-        <w:rPr>
-          <w:rFonts w:ascii="Lucida Sans" w:eastAsia="Malgun Gothic" w:hAnsi="Lucida Sans" w:cs="Arial"/>
-          <w:bCs/>
-          <w:color w:val="1F1F1F"/>
-          <w:szCs w:val="24"/>
-          <w:lang w:val="es-ES"/>
-        </w:rPr>
-        <w:t xml:space="preserve">Ventanilla 2: </w:t>
-      </w:r>
-      <w:r>
-        <w:rPr>
-          <w:rFonts w:ascii="Lucida Sans" w:eastAsia="Malgun Gothic" w:hAnsi="Lucida Sans" w:cs="Arial"/>
-          <w:color w:val="1F1F1F"/>
-          <w:szCs w:val="24"/>
-          <w:lang w:val="es-ES"/>
-        </w:rPr>
-        <w:t xml:space="preserve">0</w:t>
-      </w:r>
-      <w:r>
-        <w:rPr>
-          <w:rFonts w:ascii="Lucida Sans" w:eastAsia="Malgun Gothic" w:hAnsi="Lucida Sans" w:cs="Arial"/>
-          <w:bCs/>
-          <w:color w:val="1F1F1F"/>
-          <w:szCs w:val="24"/>
-          <w:lang w:val="es-ES"/>
-        </w:rPr>
-        <w:t xml:space="preserve"> turnos </w:t>
-      </w:r>
-    </w:p>
-    <w:p>
-      <w:pPr>
-        <w:pStyle w:val="Prrafodelista"/>
-        <w:numPr>
-          <w:ilvl w:val="1"/>
-          <w:numId w:val="6"/>
-        </w:numPr>
-        <w:shd w:val="clear" w:color="auto" w:fill="FFFFFF"/>
-        <w:spacing w:before="100" w:beforeAutospacing="1" w:after="100" w:afterAutospacing="1" w:line="360" w:lineRule="auto"/>
-        <w:rPr>
-          <w:rFonts w:ascii="Lucida Sans" w:eastAsia="Malgun Gothic" w:hAnsi="Lucida Sans" w:cs="Arial"/>
-          <w:b/>
-          <w:bCs/>
-          <w:color w:val="1F1F1F"/>
-          <w:szCs w:val="24"/>
-          <w:lang w:val="es-ES"/>
-        </w:rPr>
-      </w:pPr>
-      <w:r>
-        <w:rPr>
-          <w:rFonts w:ascii="Lucida Sans" w:eastAsia="Malgun Gothic" w:hAnsi="Lucida Sans" w:cs="Arial"/>
-          <w:bCs/>
-          <w:color w:val="1F1F1F"/>
-          <w:szCs w:val="24"/>
-          <w:lang w:val="es-ES"/>
-        </w:rPr>
-        <w:t xml:space="preserve">Ventanilla 3: </w:t>
-      </w:r>
-      <w:r>
-        <w:rPr>
-          <w:rFonts w:ascii="Lucida Sans" w:eastAsia="Malgun Gothic" w:hAnsi="Lucida Sans" w:cs="Arial"/>
-          <w:color w:val="1F1F1F"/>
-          <w:szCs w:val="24"/>
-          <w:lang w:val="es-ES"/>
-        </w:rPr>
-        <w:t xml:space="preserve">19</w:t>
-      </w:r>
-      <w:r>
-        <w:rPr>
-          <w:rFonts w:ascii="Lucida Sans" w:eastAsia="Malgun Gothic" w:hAnsi="Lucida Sans" w:cs="Arial"/>
-          <w:bCs/>
-          <w:color w:val="1F1F1F"/>
-          <w:szCs w:val="24"/>
-          <w:lang w:val="es-ES"/>
-        </w:rPr>
-        <w:t xml:space="preserve"> turnos </w:t>
-      </w:r>
-    </w:p>
-    <w:p>
-      <w:pPr>
-        <w:shd w:val="clear" w:color="auto" w:fill="FFFFFF"/>
-        <w:spacing w:before="100" w:beforeAutospacing="1" w:after="100" w:afterAutospacing="1" w:line="360" w:lineRule="auto"/>
-        <w:rPr>
-          <w:rFonts w:ascii="Lucida Sans" w:eastAsia="Malgun Gothic" w:hAnsi="Lucida Sans" w:cs="Arial"/>
-          <w:bCs/>
-          <w:color w:val="1F1F1F"/>
-          <w:szCs w:val="24"/>
-          <w:lang w:val="es-ES"/>
-        </w:rPr>
-      </w:pPr>
     </w:p>
     <w:p>
       <w:pPr>
@@ -774,42 +601,6 @@
                   </pic:nvPicPr>
                   <pic:blipFill>
                     <a:blip r:embed="rId7"/>
-                    <a:stretch>
-                      <a:fillRect/>
-                    </a:stretch>
-                  </pic:blipFill>
-                  <pic:spPr>
-                    <a:xfrm>
-                      <a:off x="0" y="0"/>
-                      <a:ext cx="5486400" cy="4114800"/>
-                    </a:xfrm>
-                    <a:prstGeom prst="rect"/>
-                  </pic:spPr>
-                </pic:pic>
-              </a:graphicData>
-            </a:graphic>
-          </wp:inline>
-        </w:drawing>
-      </w:r>
-    </w:p>
-    <w:p>
-      <w:r>
-        <w:drawing>
-          <wp:inline xmlns:a="http://schemas.openxmlformats.org/drawingml/2006/main" xmlns:pic="http://schemas.openxmlformats.org/drawingml/2006/picture">
-            <wp:extent cx="5486400" cy="4114800"/>
-            <wp:docPr id="2" name="Picture 2"/>
-            <wp:cNvGraphicFramePr>
-              <a:graphicFrameLocks noChangeAspect="1"/>
-            </wp:cNvGraphicFramePr>
-            <a:graphic>
-              <a:graphicData uri="http://schemas.openxmlformats.org/drawingml/2006/picture">
-                <pic:pic>
-                  <pic:nvPicPr>
-                    <pic:cNvPr id="0" name="grafico_puestos.png"/>
-                    <pic:cNvPicPr/>
-                  </pic:nvPicPr>
-                  <pic:blipFill>
-                    <a:blip r:embed="rId8"/>
                     <a:stretch>
                       <a:fillRect/>
                     </a:stretch>

</xml_diff>

<commit_message>
Creacion de 2 ventanillas mas con la logica correspondiente
</commit_message>
<xml_diff>
--- a/output.docx
+++ b/output.docx
@@ -40,7 +40,7 @@
           <w:szCs w:val="36"/>
           <w:lang w:val="es-ES"/>
         </w:rPr>
-        <w:t xml:space="preserve">Ventanilla3</w:t>
+        <w:t xml:space="preserve">Ventanilla4</w:t>
       </w:r>
     </w:p>
     <w:p>
@@ -110,7 +110,7 @@
           <w:szCs w:val="24"/>
           <w:lang w:val="es-ES"/>
         </w:rPr>
-        <w:t xml:space="preserve">Quito, 2024-04-01 15:19:31</w:t>
+        <w:t xml:space="preserve">Quito, 2024-04-01 17:04:38</w:t>
       </w:r>
     </w:p>
     <w:p>
@@ -207,7 +207,7 @@
           <w:szCs w:val="24"/>
           <w:lang w:val="es-ES"/>
         </w:rPr>
-        <w:t xml:space="preserve">27</w:t>
+        <w:t xml:space="preserve">1</w:t>
       </w:r>
       <w:r>
         <w:rPr>
@@ -383,7 +383,7 @@
           <w:szCs w:val="24"/>
           <w:lang w:val="es-ES"/>
         </w:rPr>
-        <w:t xml:space="preserve">17</w:t>
+        <w:t xml:space="preserve">0</w:t>
       </w:r>
       <w:r>
         <w:rPr>
@@ -441,7 +441,7 @@
           <w:szCs w:val="24"/>
           <w:lang w:val="es-ES"/>
         </w:rPr>
-        <w:t xml:space="preserve">4</w:t>
+        <w:t xml:space="preserve">1</w:t>
       </w:r>
       <w:r>
         <w:rPr>
@@ -499,7 +499,7 @@
           <w:szCs w:val="24"/>
           <w:lang w:val="es-ES"/>
         </w:rPr>
-        <w:t xml:space="preserve">2</w:t>
+        <w:t xml:space="preserve">0</w:t>
       </w:r>
       <w:r>
         <w:rPr>
@@ -557,7 +557,7 @@
           <w:szCs w:val="24"/>
           <w:lang w:val="es-ES"/>
         </w:rPr>
-        <w:t xml:space="preserve">4</w:t>
+        <w:t xml:space="preserve">0</w:t>
       </w:r>
       <w:r>
         <w:rPr>

</xml_diff>

<commit_message>
correccion puestos no visualizacion de turno al liberarloy tabla vacia
</commit_message>
<xml_diff>
--- a/output.docx
+++ b/output.docx
@@ -40,7 +40,7 @@
           <w:szCs w:val="36"/>
           <w:lang w:val="es-ES"/>
         </w:rPr>
-        <w:t xml:space="preserve">Ventanilla4</w:t>
+        <w:t xml:space="preserve">Ventanilla5</w:t>
       </w:r>
     </w:p>
     <w:p>
@@ -110,7 +110,7 @@
           <w:szCs w:val="24"/>
           <w:lang w:val="es-ES"/>
         </w:rPr>
-        <w:t xml:space="preserve">Quito, 2024-04-01 17:04:38</w:t>
+        <w:t xml:space="preserve">Quito, 2024-04-02 11:14:51</w:t>
       </w:r>
     </w:p>
     <w:p>
@@ -207,7 +207,7 @@
           <w:szCs w:val="24"/>
           <w:lang w:val="es-ES"/>
         </w:rPr>
-        <w:t xml:space="preserve">1</w:t>
+        <w:t xml:space="preserve">0</w:t>
       </w:r>
       <w:r>
         <w:rPr>
@@ -258,7 +258,69 @@
           <w:szCs w:val="24"/>
           <w:lang w:val="es-ES"/>
         </w:rPr>
-        <w:t>. Este informe proporciona un análisis detallado de los resultados obtenidos, incluyendo la distribución de turnos por tipo de servici</w:t>
+        <w:t>. Este informe proporciona un análisis detallado de los resultados obtenidos, incluyendo la distribución de turnos por tipo de servicio</w:t>
+      </w:r>
+      <w:r>
+        <w:rPr>
+          <w:rFonts w:ascii="Lucida Sans" w:eastAsia="Malgun Gothic" w:hAnsi="Lucida Sans" w:cs="Arial"/>
+          <w:bCs/>
+          <w:color w:val="1F1F1F"/>
+          <w:szCs w:val="24"/>
+          <w:lang w:val="es-ES"/>
+        </w:rPr>
+        <w:t xml:space="preserve"> que fueron atendidos por </w:t>
+      </w:r>
+      <w:r>
+        <w:rPr>
+          <w:rFonts w:ascii="Lucida Sans" w:eastAsia="Malgun Gothic" w:hAnsi="Lucida Sans" w:cs="Arial"/>
+          <w:b/>
+          <w:bCs/>
+          <w:color w:val="1F1F1F"/>
+          <w:szCs w:val="24"/>
+          <w:lang w:val="es-ES"/>
+        </w:rPr>
+        <w:t xml:space="preserve">Alan Cargua</w:t>
+      </w:r>
+      <w:r>
+        <w:rPr>
+          <w:rFonts w:ascii="Lucida Sans" w:eastAsia="Malgun Gothic" w:hAnsi="Lucida Sans" w:cs="Arial"/>
+          <w:bCs/>
+          <w:color w:val="1F1F1F"/>
+          <w:szCs w:val="24"/>
+          <w:lang w:val="es-ES"/>
+        </w:rPr>
+        <w:t xml:space="preserve"> en</w:t>
+      </w:r>
+      <w:r>
+        <w:rPr>
+          <w:rFonts w:ascii="Lucida Sans" w:eastAsia="Malgun Gothic" w:hAnsi="Lucida Sans" w:cs="Arial"/>
+          <w:bCs/>
+          <w:color w:val="1F1F1F"/>
+          <w:szCs w:val="24"/>
+          <w:lang w:val="es-ES"/>
+        </w:rPr>
+        <w:t xml:space="preserve"> la </w:t>
+      </w:r>
+      <w:r>
+        <w:rPr>
+          <w:rFonts w:ascii="Lucida Sans" w:eastAsia="Malgun Gothic" w:hAnsi="Lucida Sans" w:cs="Arial"/>
+          <w:b/>
+          <w:bCs/>
+          <w:color w:val="1F1F1F"/>
+          <w:szCs w:val="24"/>
+          <w:lang w:val="es-ES"/>
+        </w:rPr>
+        <w:t xml:space="preserve">Ventanilla5</w:t>
+      </w:r>
+      <w:r>
+        <w:rPr>
+          <w:rFonts w:ascii="Lucida Sans" w:eastAsia="Malgun Gothic" w:hAnsi="Lucida Sans" w:cs="Arial"/>
+          <w:bCs/>
+          <w:color w:val="1F1F1F"/>
+          <w:szCs w:val="24"/>
+          <w:lang w:val="es-ES"/>
+        </w:rPr>
+        <w:t xml:space="preserve"> </w:t>
       </w:r>
       <w:bookmarkStart w:id="0" w:name="_GoBack"/>
       <w:bookmarkEnd w:id="0"/>
@@ -270,17 +332,27 @@
           <w:szCs w:val="24"/>
           <w:lang w:val="es-ES"/>
         </w:rPr>
-        <w:t xml:space="preserve">o, </w:t>
-      </w:r>
-      <w:r>
-        <w:rPr>
-          <w:rFonts w:ascii="Lucida Sans" w:eastAsia="Malgun Gothic" w:hAnsi="Lucida Sans" w:cs="Arial"/>
-          <w:bCs/>
-          <w:color w:val="1F1F1F"/>
-          <w:szCs w:val="24"/>
-          <w:lang w:val="es-ES"/>
-        </w:rPr>
-        <w:t>turnos atendidos por ventanilla y otras graficas de resumen.</w:t>
+        <w:t xml:space="preserve">y </w:t>
+      </w:r>
+      <w:r>
+        <w:rPr>
+          <w:rFonts w:ascii="Lucida Sans" w:eastAsia="Malgun Gothic" w:hAnsi="Lucida Sans" w:cs="Arial"/>
+          <w:bCs/>
+          <w:color w:val="1F1F1F"/>
+          <w:szCs w:val="24"/>
+          <w:lang w:val="es-ES"/>
+        </w:rPr>
+        <w:t>adicionalmente una grafica</w:t>
+      </w:r>
+      <w:r>
+        <w:rPr>
+          <w:rFonts w:ascii="Lucida Sans" w:eastAsia="Malgun Gothic" w:hAnsi="Lucida Sans" w:cs="Arial"/>
+          <w:bCs/>
+          <w:color w:val="1F1F1F"/>
+          <w:szCs w:val="24"/>
+          <w:lang w:val="es-ES"/>
+        </w:rPr>
+        <w:t xml:space="preserve"> de resumen.</w:t>
       </w:r>
     </w:p>
     <w:p>
@@ -441,7 +513,7 @@
           <w:szCs w:val="24"/>
           <w:lang w:val="es-ES"/>
         </w:rPr>
-        <w:t xml:space="preserve">1</w:t>
+        <w:t xml:space="preserve">0</w:t>
       </w:r>
       <w:r>
         <w:rPr>

</xml_diff>

<commit_message>
logica de calificacion completa
</commit_message>
<xml_diff>
--- a/output.docx
+++ b/output.docx
@@ -28,19 +28,7 @@
           <w:szCs w:val="36"/>
           <w:lang w:val="es-ES"/>
         </w:rPr>
-        <w:t xml:space="preserve">Informe </w:t>
-      </w:r>
-      <w:r>
-        <w:rPr>
-          <w:rFonts w:ascii="Lucida Sans" w:eastAsia="Malgun Gothic" w:hAnsi="Lucida Sans" w:cs="Arial"/>
-          <w:b/>
-          <w:bCs/>
-          <w:color w:val="1F1F1F"/>
-          <w:sz w:val="32"/>
-          <w:szCs w:val="36"/>
-          <w:lang w:val="es-ES"/>
-        </w:rPr>
-        <w:t xml:space="preserve">Ventanilla5</w:t>
+        <w:t>Informe General de Turnos</w:t>
       </w:r>
     </w:p>
     <w:p>
@@ -110,7 +98,7 @@
           <w:szCs w:val="24"/>
           <w:lang w:val="es-ES"/>
         </w:rPr>
-        <w:t xml:space="preserve">Quito, 2024-04-02 11:14:51</w:t>
+        <w:t xml:space="preserve">Quito, 2024-04-08 12:45:49</w:t>
       </w:r>
     </w:p>
     <w:p>
@@ -207,7 +195,7 @@
           <w:szCs w:val="24"/>
           <w:lang w:val="es-ES"/>
         </w:rPr>
-        <w:t xml:space="preserve">0</w:t>
+        <w:t xml:space="preserve">15</w:t>
       </w:r>
       <w:r>
         <w:rPr>
@@ -219,6 +207,7 @@
         </w:rPr>
         <w:t xml:space="preserve"> </w:t>
       </w:r>
+      <w:bookmarkStart w:id="0" w:name="_GoBack"/>
       <w:r>
         <w:rPr>
           <w:rFonts w:ascii="Lucida Sans" w:eastAsia="Malgun Gothic" w:hAnsi="Lucida Sans" w:cs="Arial"/>
@@ -230,6 +219,7 @@
         </w:rPr>
         <w:t>turnos</w:t>
       </w:r>
+      <w:bookmarkEnd w:id="0"/>
       <w:r>
         <w:rPr>
           <w:rFonts w:ascii="Lucida Sans" w:eastAsia="Malgun Gothic" w:hAnsi="Lucida Sans" w:cs="Arial"/>
@@ -258,101 +248,17 @@
           <w:szCs w:val="24"/>
           <w:lang w:val="es-ES"/>
         </w:rPr>
-        <w:t>. Este informe proporciona un análisis detallado de los resultados obtenidos, incluyendo la distribución de turnos por tipo de servicio</w:t>
-      </w:r>
-      <w:r>
-        <w:rPr>
-          <w:rFonts w:ascii="Lucida Sans" w:eastAsia="Malgun Gothic" w:hAnsi="Lucida Sans" w:cs="Arial"/>
-          <w:bCs/>
-          <w:color w:val="1F1F1F"/>
-          <w:szCs w:val="24"/>
-          <w:lang w:val="es-ES"/>
-        </w:rPr>
-        <w:t xml:space="preserve"> que fueron atendidos por </w:t>
-      </w:r>
-      <w:r>
-        <w:rPr>
-          <w:rFonts w:ascii="Lucida Sans" w:eastAsia="Malgun Gothic" w:hAnsi="Lucida Sans" w:cs="Arial"/>
-          <w:b/>
-          <w:bCs/>
-          <w:color w:val="1F1F1F"/>
-          <w:szCs w:val="24"/>
-          <w:lang w:val="es-ES"/>
-        </w:rPr>
-        <w:t xml:space="preserve">Alan Cargua</w:t>
-      </w:r>
-      <w:r>
-        <w:rPr>
-          <w:rFonts w:ascii="Lucida Sans" w:eastAsia="Malgun Gothic" w:hAnsi="Lucida Sans" w:cs="Arial"/>
-          <w:bCs/>
-          <w:color w:val="1F1F1F"/>
-          <w:szCs w:val="24"/>
-          <w:lang w:val="es-ES"/>
-        </w:rPr>
-        <w:t xml:space="preserve"> en</w:t>
-      </w:r>
-      <w:r>
-        <w:rPr>
-          <w:rFonts w:ascii="Lucida Sans" w:eastAsia="Malgun Gothic" w:hAnsi="Lucida Sans" w:cs="Arial"/>
-          <w:bCs/>
-          <w:color w:val="1F1F1F"/>
-          <w:szCs w:val="24"/>
-          <w:lang w:val="es-ES"/>
-        </w:rPr>
-        <w:t xml:space="preserve"> la </w:t>
-      </w:r>
-      <w:r>
-        <w:rPr>
-          <w:rFonts w:ascii="Lucida Sans" w:eastAsia="Malgun Gothic" w:hAnsi="Lucida Sans" w:cs="Arial"/>
-          <w:b/>
-          <w:bCs/>
-          <w:color w:val="1F1F1F"/>
-          <w:szCs w:val="24"/>
-          <w:lang w:val="es-ES"/>
-        </w:rPr>
-        <w:t xml:space="preserve">Ventanilla5</w:t>
-      </w:r>
-      <w:r>
-        <w:rPr>
-          <w:rFonts w:ascii="Lucida Sans" w:eastAsia="Malgun Gothic" w:hAnsi="Lucida Sans" w:cs="Arial"/>
-          <w:bCs/>
-          <w:color w:val="1F1F1F"/>
-          <w:szCs w:val="24"/>
-          <w:lang w:val="es-ES"/>
-        </w:rPr>
-        <w:t xml:space="preserve"> </w:t>
-      </w:r>
-      <w:bookmarkStart w:id="0" w:name="_GoBack"/>
-      <w:bookmarkEnd w:id="0"/>
-      <w:r>
-        <w:rPr>
-          <w:rFonts w:ascii="Lucida Sans" w:eastAsia="Malgun Gothic" w:hAnsi="Lucida Sans" w:cs="Arial"/>
-          <w:bCs/>
-          <w:color w:val="1F1F1F"/>
-          <w:szCs w:val="24"/>
-          <w:lang w:val="es-ES"/>
-        </w:rPr>
-        <w:t xml:space="preserve">y </w:t>
-      </w:r>
-      <w:r>
-        <w:rPr>
-          <w:rFonts w:ascii="Lucida Sans" w:eastAsia="Malgun Gothic" w:hAnsi="Lucida Sans" w:cs="Arial"/>
-          <w:bCs/>
-          <w:color w:val="1F1F1F"/>
-          <w:szCs w:val="24"/>
-          <w:lang w:val="es-ES"/>
-        </w:rPr>
-        <w:t>adicionalmente una grafica</w:t>
-      </w:r>
-      <w:r>
-        <w:rPr>
-          <w:rFonts w:ascii="Lucida Sans" w:eastAsia="Malgun Gothic" w:hAnsi="Lucida Sans" w:cs="Arial"/>
-          <w:bCs/>
-          <w:color w:val="1F1F1F"/>
-          <w:szCs w:val="24"/>
-          <w:lang w:val="es-ES"/>
-        </w:rPr>
-        <w:t xml:space="preserve"> de resumen.</w:t>
+        <w:t xml:space="preserve">. Este informe proporciona un análisis detallado de los resultados obtenidos, incluyendo la distribución de turnos por tipo de servicio, </w:t>
+      </w:r>
+      <w:r>
+        <w:rPr>
+          <w:rFonts w:ascii="Lucida Sans" w:eastAsia="Malgun Gothic" w:hAnsi="Lucida Sans" w:cs="Arial"/>
+          <w:bCs/>
+          <w:color w:val="1F1F1F"/>
+          <w:szCs w:val="24"/>
+          <w:lang w:val="es-ES"/>
+        </w:rPr>
+        <w:t>turnos atendidos por ventanilla y otras graficas de resumen.</w:t>
       </w:r>
     </w:p>
     <w:p>
@@ -455,7 +361,7 @@
           <w:szCs w:val="24"/>
           <w:lang w:val="es-ES"/>
         </w:rPr>
-        <w:t xml:space="preserve">0</w:t>
+        <w:t xml:space="preserve">7</w:t>
       </w:r>
       <w:r>
         <w:rPr>
@@ -513,7 +419,7 @@
           <w:szCs w:val="24"/>
           <w:lang w:val="es-ES"/>
         </w:rPr>
-        <w:t xml:space="preserve">0</w:t>
+        <w:t xml:space="preserve">2</w:t>
       </w:r>
       <w:r>
         <w:rPr>
@@ -571,7 +477,7 @@
           <w:szCs w:val="24"/>
           <w:lang w:val="es-ES"/>
         </w:rPr>
-        <w:t xml:space="preserve">0</w:t>
+        <w:t xml:space="preserve">2</w:t>
       </w:r>
       <w:r>
         <w:rPr>
@@ -629,6 +535,129 @@
           <w:szCs w:val="24"/>
           <w:lang w:val="es-ES"/>
         </w:rPr>
+        <w:t xml:space="preserve">4</w:t>
+      </w:r>
+      <w:r>
+        <w:rPr>
+          <w:rFonts w:ascii="Lucida Sans" w:eastAsia="Malgun Gothic" w:hAnsi="Lucida Sans" w:cs="Arial"/>
+          <w:bCs/>
+          <w:color w:val="1F1F1F"/>
+          <w:szCs w:val="24"/>
+          <w:lang w:val="es-ES"/>
+        </w:rPr>
+        <w:t xml:space="preserve"> turnos </w:t>
+      </w:r>
+    </w:p>
+    <w:p>
+      <w:pPr>
+        <w:pStyle w:val="Prrafodelista"/>
+        <w:shd w:val="clear" w:color="auto" w:fill="FFFFFF"/>
+        <w:spacing w:before="100" w:beforeAutospacing="1" w:after="100" w:afterAutospacing="1" w:line="360" w:lineRule="auto"/>
+        <w:ind w:left="1440"/>
+        <w:rPr>
+          <w:rFonts w:ascii="Lucida Sans" w:eastAsia="Malgun Gothic" w:hAnsi="Lucida Sans" w:cs="Arial"/>
+          <w:b/>
+          <w:bCs/>
+          <w:color w:val="1F1F1F"/>
+          <w:szCs w:val="24"/>
+          <w:lang w:val="es-ES"/>
+        </w:rPr>
+      </w:pPr>
+    </w:p>
+    <w:p>
+      <w:pPr>
+        <w:pStyle w:val="Prrafodelista"/>
+        <w:numPr>
+          <w:ilvl w:val="0"/>
+          <w:numId w:val="6"/>
+        </w:numPr>
+        <w:shd w:val="clear" w:color="auto" w:fill="FFFFFF"/>
+        <w:spacing w:before="100" w:beforeAutospacing="1" w:after="100" w:afterAutospacing="1" w:line="360" w:lineRule="auto"/>
+        <w:rPr>
+          <w:rFonts w:ascii="Lucida Sans" w:eastAsia="Malgun Gothic" w:hAnsi="Lucida Sans" w:cs="Arial"/>
+          <w:b/>
+          <w:bCs/>
+          <w:color w:val="1F1F1F"/>
+          <w:szCs w:val="24"/>
+          <w:lang w:val="es-ES"/>
+        </w:rPr>
+      </w:pPr>
+      <w:r>
+        <w:rPr>
+          <w:rFonts w:ascii="Lucida Sans" w:eastAsia="Malgun Gothic" w:hAnsi="Lucida Sans" w:cs="Arial"/>
+          <w:b/>
+          <w:bCs/>
+          <w:color w:val="1F1F1F"/>
+          <w:szCs w:val="24"/>
+          <w:lang w:val="es-ES"/>
+        </w:rPr>
+        <w:t>Distribución de Turnos por Ventanilla de atención</w:t>
+      </w:r>
+    </w:p>
+    <w:p>
+      <w:pPr>
+        <w:pStyle w:val="Prrafodelista"/>
+        <w:numPr>
+          <w:ilvl w:val="1"/>
+          <w:numId w:val="6"/>
+        </w:numPr>
+        <w:shd w:val="clear" w:color="auto" w:fill="FFFFFF"/>
+        <w:spacing w:before="100" w:beforeAutospacing="1" w:after="100" w:afterAutospacing="1" w:line="360" w:lineRule="auto"/>
+        <w:rPr>
+          <w:rFonts w:ascii="Lucida Sans" w:eastAsia="Malgun Gothic" w:hAnsi="Lucida Sans" w:cs="Arial"/>
+          <w:b/>
+          <w:bCs/>
+          <w:color w:val="1F1F1F"/>
+          <w:szCs w:val="24"/>
+          <w:lang w:val="es-ES"/>
+        </w:rPr>
+      </w:pPr>
+      <w:r>
+        <w:rPr>
+          <w:rFonts w:ascii="Lucida Sans" w:eastAsia="Malgun Gothic" w:hAnsi="Lucida Sans" w:cs="Arial"/>
+          <w:bCs/>
+          <w:color w:val="1F1F1F"/>
+          <w:szCs w:val="24"/>
+          <w:lang w:val="es-ES"/>
+        </w:rPr>
+        <w:t xml:space="preserve">Ventanilla 1: 3 turnos</w:t>
+      </w:r>
+    </w:p>
+    <w:p>
+      <w:pPr>
+        <w:pStyle w:val="Prrafodelista"/>
+        <w:numPr>
+          <w:ilvl w:val="1"/>
+          <w:numId w:val="6"/>
+        </w:numPr>
+        <w:shd w:val="clear" w:color="auto" w:fill="FFFFFF"/>
+        <w:spacing w:before="100" w:beforeAutospacing="1" w:after="100" w:afterAutospacing="1" w:line="360" w:lineRule="auto"/>
+        <w:rPr>
+          <w:rFonts w:ascii="Lucida Sans" w:eastAsia="Malgun Gothic" w:hAnsi="Lucida Sans" w:cs="Arial"/>
+          <w:b/>
+          <w:bCs/>
+          <w:color w:val="1F1F1F"/>
+          <w:szCs w:val="24"/>
+          <w:lang w:val="es-ES"/>
+        </w:rPr>
+      </w:pPr>
+      <w:r>
+        <w:rPr>
+          <w:rFonts w:ascii="Lucida Sans" w:eastAsia="Malgun Gothic" w:hAnsi="Lucida Sans" w:cs="Arial"/>
+          <w:bCs/>
+          <w:color w:val="1F1F1F"/>
+          <w:szCs w:val="24"/>
+          <w:lang w:val="es-ES"/>
+        </w:rPr>
+        <w:t xml:space="preserve">Ventanilla 2: </w:t>
+      </w:r>
+      <w:r>
+        <w:rPr>
+          <w:rFonts w:ascii="Lucida Sans" w:eastAsia="Malgun Gothic" w:hAnsi="Lucida Sans" w:cs="Arial"/>
+          <w:color w:val="1F1F1F"/>
+          <w:szCs w:val="24"/>
+          <w:lang w:val="es-ES"/>
+        </w:rPr>
         <w:t xml:space="preserve">0</w:t>
       </w:r>
       <w:r>
@@ -641,6 +670,67 @@
         </w:rPr>
         <w:t xml:space="preserve"> turnos </w:t>
       </w:r>
+    </w:p>
+    <w:p>
+      <w:pPr>
+        <w:pStyle w:val="Prrafodelista"/>
+        <w:numPr>
+          <w:ilvl w:val="1"/>
+          <w:numId w:val="6"/>
+        </w:numPr>
+        <w:shd w:val="clear" w:color="auto" w:fill="FFFFFF"/>
+        <w:spacing w:before="100" w:beforeAutospacing="1" w:after="100" w:afterAutospacing="1" w:line="360" w:lineRule="auto"/>
+        <w:rPr>
+          <w:rFonts w:ascii="Lucida Sans" w:eastAsia="Malgun Gothic" w:hAnsi="Lucida Sans" w:cs="Arial"/>
+          <w:b/>
+          <w:bCs/>
+          <w:color w:val="1F1F1F"/>
+          <w:szCs w:val="24"/>
+          <w:lang w:val="es-ES"/>
+        </w:rPr>
+      </w:pPr>
+      <w:r>
+        <w:rPr>
+          <w:rFonts w:ascii="Lucida Sans" w:eastAsia="Malgun Gothic" w:hAnsi="Lucida Sans" w:cs="Arial"/>
+          <w:bCs/>
+          <w:color w:val="1F1F1F"/>
+          <w:szCs w:val="24"/>
+          <w:lang w:val="es-ES"/>
+        </w:rPr>
+        <w:t xml:space="preserve">Ventanilla 3: </w:t>
+      </w:r>
+      <w:r>
+        <w:rPr>
+          <w:rFonts w:ascii="Lucida Sans" w:eastAsia="Malgun Gothic" w:hAnsi="Lucida Sans" w:cs="Arial"/>
+          <w:color w:val="1F1F1F"/>
+          <w:szCs w:val="24"/>
+          <w:lang w:val="es-ES"/>
+        </w:rPr>
+        <w:t xml:space="preserve">12</w:t>
+      </w:r>
+      <w:r>
+        <w:rPr>
+          <w:rFonts w:ascii="Lucida Sans" w:eastAsia="Malgun Gothic" w:hAnsi="Lucida Sans" w:cs="Arial"/>
+          <w:bCs/>
+          <w:color w:val="1F1F1F"/>
+          <w:szCs w:val="24"/>
+          <w:lang w:val="es-ES"/>
+        </w:rPr>
+        <w:t xml:space="preserve"> turnos </w:t>
+      </w:r>
+    </w:p>
+    <w:p>
+      <w:pPr>
+        <w:shd w:val="clear" w:color="auto" w:fill="FFFFFF"/>
+        <w:spacing w:before="100" w:beforeAutospacing="1" w:after="100" w:afterAutospacing="1" w:line="360" w:lineRule="auto"/>
+        <w:rPr>
+          <w:rFonts w:ascii="Lucida Sans" w:eastAsia="Malgun Gothic" w:hAnsi="Lucida Sans" w:cs="Arial"/>
+          <w:bCs/>
+          <w:color w:val="1F1F1F"/>
+          <w:szCs w:val="24"/>
+          <w:lang w:val="es-ES"/>
+        </w:rPr>
+      </w:pPr>
     </w:p>
     <w:p>
       <w:pPr>
@@ -673,6 +763,42 @@
                   </pic:nvPicPr>
                   <pic:blipFill>
                     <a:blip r:embed="rId7"/>
+                    <a:stretch>
+                      <a:fillRect/>
+                    </a:stretch>
+                  </pic:blipFill>
+                  <pic:spPr>
+                    <a:xfrm>
+                      <a:off x="0" y="0"/>
+                      <a:ext cx="5486400" cy="4114800"/>
+                    </a:xfrm>
+                    <a:prstGeom prst="rect"/>
+                  </pic:spPr>
+                </pic:pic>
+              </a:graphicData>
+            </a:graphic>
+          </wp:inline>
+        </w:drawing>
+      </w:r>
+    </w:p>
+    <w:p>
+      <w:r>
+        <w:drawing>
+          <wp:inline xmlns:a="http://schemas.openxmlformats.org/drawingml/2006/main" xmlns:pic="http://schemas.openxmlformats.org/drawingml/2006/picture">
+            <wp:extent cx="5486400" cy="4114800"/>
+            <wp:docPr id="2" name="Picture 2"/>
+            <wp:cNvGraphicFramePr>
+              <a:graphicFrameLocks noChangeAspect="1"/>
+            </wp:cNvGraphicFramePr>
+            <a:graphic>
+              <a:graphicData uri="http://schemas.openxmlformats.org/drawingml/2006/picture">
+                <pic:pic>
+                  <pic:nvPicPr>
+                    <pic:cNvPr id="0" name="grafico_puestos.png"/>
+                    <pic:cNvPicPr/>
+                  </pic:nvPicPr>
+                  <pic:blipFill>
+                    <a:blip r:embed="rId8"/>
                     <a:stretch>
                       <a:fillRect/>
                     </a:stretch>

</xml_diff>